<commit_message>
Atlas query improved but not finished
</commit_message>
<xml_diff>
--- a/assignment_5/Assignment_5_JavierArranz - patways.docx
+++ b/assignment_5/Assignment_5_JavierArranz - patways.docx
@@ -4227,118 +4227,6 @@
         <w:rPr>
           <w:lang w:val="en-US"/>
         </w:rPr>
-        <w:t>rdf</w:t>
-      </w:r>
-      <w:proofErr w:type="spellEnd"/>
-      <w:r>
-        <w:rPr>
-          <w:lang w:val="en-US"/>
-        </w:rPr>
-        <w:t>: &lt;http://www.w3.org/1999/02/22-rdf-syntax-ns#&gt;</w:t>
-      </w:r>
-    </w:p>
-    <w:p>
-      <w:pPr>
-        <w:spacing w:after="0"/>
-        <w:rPr>
-          <w:lang w:val="en-US"/>
-        </w:rPr>
-      </w:pPr>
-      <w:r>
-        <w:rPr>
-          <w:lang w:val="en-US"/>
-        </w:rPr>
-        <w:t xml:space="preserve">PREFIX </w:t>
-      </w:r>
-      <w:proofErr w:type="spellStart"/>
-      <w:r>
-        <w:rPr>
-          <w:lang w:val="en-US"/>
-        </w:rPr>
-        <w:t>rdfs</w:t>
-      </w:r>
-      <w:proofErr w:type="spellEnd"/>
-      <w:r>
-        <w:rPr>
-          <w:lang w:val="en-US"/>
-        </w:rPr>
-        <w:t>: &lt;http://www.w3.org/2000/01/rdf-schema#&gt;</w:t>
-      </w:r>
-    </w:p>
-    <w:p>
-      <w:pPr>
-        <w:spacing w:after="0"/>
-        <w:rPr>
-          <w:lang w:val="en-US"/>
-        </w:rPr>
-      </w:pPr>
-      <w:r>
-        <w:rPr>
-          <w:lang w:val="en-US"/>
-        </w:rPr>
-        <w:t>PREFIX owl: &lt;http://www.w3.org/2002/07/owl#&gt;</w:t>
-      </w:r>
-    </w:p>
-    <w:p>
-      <w:pPr>
-        <w:spacing w:after="0"/>
-        <w:rPr>
-          <w:lang w:val="en-US"/>
-        </w:rPr>
-      </w:pPr>
-      <w:r>
-        <w:rPr>
-          <w:lang w:val="en-US"/>
-        </w:rPr>
-        <w:t xml:space="preserve">PREFIX </w:t>
-      </w:r>
-      <w:proofErr w:type="spellStart"/>
-      <w:r>
-        <w:rPr>
-          <w:lang w:val="en-US"/>
-        </w:rPr>
-        <w:t>xsd</w:t>
-      </w:r>
-      <w:proofErr w:type="spellEnd"/>
-      <w:r>
-        <w:rPr>
-          <w:lang w:val="en-US"/>
-        </w:rPr>
-        <w:t>: &lt;http://www.w3.org/2001/XMLSchema#&gt;</w:t>
-      </w:r>
-    </w:p>
-    <w:p>
-      <w:pPr>
-        <w:spacing w:after="0"/>
-        <w:rPr>
-          <w:lang w:val="en-US"/>
-        </w:rPr>
-      </w:pPr>
-      <w:r>
-        <w:rPr>
-          <w:lang w:val="en-US"/>
-        </w:rPr>
-        <w:t>PREFIX dc: &lt;http://purl.org/dc/elements/1.1/&gt;</w:t>
-      </w:r>
-    </w:p>
-    <w:p>
-      <w:pPr>
-        <w:spacing w:after="0"/>
-        <w:rPr>
-          <w:lang w:val="en-US"/>
-        </w:rPr>
-      </w:pPr>
-      <w:r>
-        <w:rPr>
-          <w:lang w:val="en-US"/>
-        </w:rPr>
-        <w:t xml:space="preserve">PREFIX </w:t>
-      </w:r>
-      <w:proofErr w:type="spellStart"/>
-      <w:r>
-        <w:rPr>
-          <w:lang w:val="en-US"/>
-        </w:rPr>
         <w:t>dcterms</w:t>
       </w:r>
       <w:proofErr w:type="spellEnd"/>
@@ -4436,6 +4324,26 @@
           <w:t>http://www.w3.org/2004/02/skos/core#</w:t>
         </w:r>
       </w:hyperlink>
+      <w:r>
+        <w:rPr>
+          <w:lang w:val="en-US"/>
+        </w:rPr>
+        <w:t xml:space="preserve"> </w:t>
+      </w:r>
+    </w:p>
+    <w:p>
+      <w:pPr>
+        <w:spacing w:after="0"/>
+        <w:rPr>
+          <w:lang w:val="en-US"/>
+        </w:rPr>
+      </w:pPr>
+      <w:r>
+        <w:rPr>
+          <w:lang w:val="en-US"/>
+        </w:rPr>
+        <w:t>PREFIX atlas: &lt;http://rdf.ebi.ac.uk/resource/expressionatlas/&gt;</w:t>
+      </w:r>
     </w:p>
     <w:p>
       <w:pPr>
@@ -5206,165 +5114,158 @@
           <w:color w:val="70AD47" w:themeColor="accent6"/>
           <w:lang w:val="en-US"/>
         </w:rPr>
-        <w:t xml:space="preserve"> </w:t>
-      </w:r>
-      <w:r>
-        <w:rPr>
-          <w:color w:val="70AD47" w:themeColor="accent6"/>
+        <w:t xml:space="preserve"> “m</w:t>
+      </w:r>
+      <w:r>
+        <w:rPr>
+          <w:color w:val="70AD47" w:themeColor="accent6"/>
+          <w:lang w:val="en-US"/>
+        </w:rPr>
+        <w:t>itochondrial</w:t>
+      </w:r>
+      <w:r>
+        <w:rPr>
+          <w:color w:val="70AD47" w:themeColor="accent6"/>
+          <w:lang w:val="en-US"/>
+        </w:rPr>
+        <w:t>”, “</w:t>
+      </w:r>
+      <w:r>
+        <w:rPr>
+          <w:color w:val="70AD47" w:themeColor="accent6"/>
+          <w:lang w:val="en-US"/>
+        </w:rPr>
+        <w:t>Probable acyl-activating enzyme 1</w:t>
+      </w:r>
+      <w:r>
+        <w:rPr>
+          <w:color w:val="70AD47" w:themeColor="accent6"/>
+          <w:lang w:val="en-US"/>
+        </w:rPr>
+        <w:t>”</w:t>
+      </w:r>
+      <w:r>
+        <w:rPr>
+          <w:color w:val="70AD47" w:themeColor="accent6"/>
+          <w:lang w:val="en-US"/>
+        </w:rPr>
+        <w:t xml:space="preserve">, </w:t>
+      </w:r>
+      <w:r>
+        <w:rPr>
+          <w:color w:val="70AD47" w:themeColor="accent6"/>
+          <w:lang w:val="en-US"/>
+        </w:rPr>
+        <w:t>“</w:t>
+      </w:r>
+      <w:proofErr w:type="spellStart"/>
+      <w:r>
+        <w:rPr>
+          <w:color w:val="70AD47" w:themeColor="accent6"/>
+          <w:lang w:val="en-US"/>
+        </w:rPr>
+        <w:t>peroxisomal</w:t>
+      </w:r>
+      <w:r>
+        <w:rPr>
+          <w:color w:val="70AD47" w:themeColor="accent6"/>
+          <w:lang w:val="en-US"/>
+        </w:rPr>
+        <w:t>”,</w:t>
+      </w:r>
+      <w:r>
+        <w:rPr>
+          <w:color w:val="70AD47" w:themeColor="accent6"/>
+          <w:lang w:val="en-US"/>
+        </w:rPr>
+        <w:t>Serine</w:t>
+      </w:r>
+      <w:proofErr w:type="spellEnd"/>
+      <w:r>
+        <w:rPr>
+          <w:color w:val="70AD47" w:themeColor="accent6"/>
+          <w:lang w:val="en-US"/>
+        </w:rPr>
+        <w:t xml:space="preserve">/threonine protein phosphatase 2A 55 </w:t>
+      </w:r>
+      <w:proofErr w:type="spellStart"/>
+      <w:r>
+        <w:rPr>
+          <w:color w:val="70AD47" w:themeColor="accent6"/>
+          <w:lang w:val="en-US"/>
+        </w:rPr>
+        <w:t>kDa</w:t>
+      </w:r>
+      <w:proofErr w:type="spellEnd"/>
+      <w:r>
+        <w:rPr>
+          <w:color w:val="70AD47" w:themeColor="accent6"/>
+          <w:lang w:val="en-US"/>
+        </w:rPr>
+        <w:t xml:space="preserve"> regulatory subunit B alpha isoform</w:t>
+      </w:r>
+      <w:r>
+        <w:rPr>
+          <w:color w:val="70AD47" w:themeColor="accent6"/>
+          <w:lang w:val="en-US"/>
+        </w:rPr>
+        <w:t>” or “</w:t>
+      </w:r>
+      <w:r>
+        <w:rPr>
+          <w:color w:val="70AD47" w:themeColor="accent6"/>
+          <w:lang w:val="en-US"/>
+        </w:rPr>
+        <w:t>Aldehyde oxidase 4</w:t>
+      </w:r>
+      <w:r>
+        <w:rPr>
+          <w:color w:val="70AD47" w:themeColor="accent6"/>
+          <w:lang w:val="en-US"/>
+        </w:rPr>
+        <w:t>”.</w:t>
+      </w:r>
+    </w:p>
+    <w:p>
+      <w:pPr>
+        <w:spacing w:after="0"/>
+        <w:rPr>
+          <w:lang w:val="en-US"/>
+        </w:rPr>
+      </w:pPr>
+      <w:r>
+        <w:rPr>
+          <w:lang w:val="en-US"/>
+        </w:rPr>
+        <w:t>SELECT distinct ?full</w:t>
+      </w:r>
+    </w:p>
+    <w:p>
+      <w:pPr>
+        <w:spacing w:after="0"/>
+        <w:rPr>
+          <w:lang w:val="en-US"/>
+        </w:rPr>
+      </w:pPr>
+      <w:r>
+        <w:rPr>
+          <w:lang w:val="en-US"/>
+        </w:rPr>
+        <w:t>WHERE {</w:t>
+      </w:r>
+    </w:p>
+    <w:p>
+      <w:pPr>
+        <w:spacing w:after="0"/>
+        <w:rPr>
+          <w:lang w:val="en-US"/>
+        </w:rPr>
+      </w:pPr>
+      <w:r>
+        <w:rPr>
           <w:lang w:val="en-US"/>
         </w:rPr>
         <w:lastRenderedPageBreak/>
-        <w:t>“m</w:t>
-      </w:r>
-      <w:r>
-        <w:rPr>
-          <w:color w:val="70AD47" w:themeColor="accent6"/>
-          <w:lang w:val="en-US"/>
-        </w:rPr>
-        <w:t>itochondrial</w:t>
-      </w:r>
-      <w:r>
-        <w:rPr>
-          <w:color w:val="70AD47" w:themeColor="accent6"/>
-          <w:lang w:val="en-US"/>
-        </w:rPr>
-        <w:t>”, “</w:t>
-      </w:r>
-      <w:r>
-        <w:rPr>
-          <w:color w:val="70AD47" w:themeColor="accent6"/>
-          <w:lang w:val="en-US"/>
-        </w:rPr>
-        <w:t>Probable acyl-activating enzyme 1</w:t>
-      </w:r>
-      <w:r>
-        <w:rPr>
-          <w:color w:val="70AD47" w:themeColor="accent6"/>
-          <w:lang w:val="en-US"/>
-        </w:rPr>
-        <w:t>”</w:t>
-      </w:r>
-      <w:r>
-        <w:rPr>
-          <w:color w:val="70AD47" w:themeColor="accent6"/>
-          <w:lang w:val="en-US"/>
-        </w:rPr>
-        <w:t xml:space="preserve">, </w:t>
-      </w:r>
-      <w:r>
-        <w:rPr>
-          <w:color w:val="70AD47" w:themeColor="accent6"/>
-          <w:lang w:val="en-US"/>
-        </w:rPr>
-        <w:t>“</w:t>
-      </w:r>
-      <w:proofErr w:type="spellStart"/>
-      <w:r>
-        <w:rPr>
-          <w:color w:val="70AD47" w:themeColor="accent6"/>
-          <w:lang w:val="en-US"/>
-        </w:rPr>
-        <w:t>peroxisomal</w:t>
-      </w:r>
-      <w:r>
-        <w:rPr>
-          <w:color w:val="70AD47" w:themeColor="accent6"/>
-          <w:lang w:val="en-US"/>
-        </w:rPr>
-        <w:t>”,</w:t>
-      </w:r>
-      <w:r>
-        <w:rPr>
-          <w:color w:val="70AD47" w:themeColor="accent6"/>
-          <w:lang w:val="en-US"/>
-        </w:rPr>
-        <w:t>Serine</w:t>
-      </w:r>
-      <w:proofErr w:type="spellEnd"/>
-      <w:r>
-        <w:rPr>
-          <w:color w:val="70AD47" w:themeColor="accent6"/>
-          <w:lang w:val="en-US"/>
-        </w:rPr>
-        <w:t xml:space="preserve">/threonine protein phosphatase 2A 55 </w:t>
-      </w:r>
-      <w:proofErr w:type="spellStart"/>
-      <w:r>
-        <w:rPr>
-          <w:color w:val="70AD47" w:themeColor="accent6"/>
-          <w:lang w:val="en-US"/>
-        </w:rPr>
-        <w:t>kDa</w:t>
-      </w:r>
-      <w:proofErr w:type="spellEnd"/>
-      <w:r>
-        <w:rPr>
-          <w:color w:val="70AD47" w:themeColor="accent6"/>
-          <w:lang w:val="en-US"/>
-        </w:rPr>
-        <w:t xml:space="preserve"> regulatory subunit B alpha isoform</w:t>
-      </w:r>
-      <w:r>
-        <w:rPr>
-          <w:color w:val="70AD47" w:themeColor="accent6"/>
-          <w:lang w:val="en-US"/>
-        </w:rPr>
-        <w:t>” or “</w:t>
-      </w:r>
-      <w:r>
-        <w:rPr>
-          <w:color w:val="70AD47" w:themeColor="accent6"/>
-          <w:lang w:val="en-US"/>
-        </w:rPr>
-        <w:t>Aldehyde oxidase 4</w:t>
-      </w:r>
-      <w:r>
-        <w:rPr>
-          <w:color w:val="70AD47" w:themeColor="accent6"/>
-          <w:lang w:val="en-US"/>
-        </w:rPr>
-        <w:t>”.</w:t>
-      </w:r>
-    </w:p>
-    <w:p>
-      <w:pPr>
-        <w:spacing w:after="0"/>
-        <w:rPr>
-          <w:lang w:val="en-US"/>
-        </w:rPr>
-      </w:pPr>
-      <w:r>
-        <w:rPr>
-          <w:lang w:val="en-US"/>
-        </w:rPr>
-        <w:t>SELECT distinct ?full</w:t>
-      </w:r>
-    </w:p>
-    <w:p>
-      <w:pPr>
-        <w:spacing w:after="0"/>
-        <w:rPr>
-          <w:lang w:val="en-US"/>
-        </w:rPr>
-      </w:pPr>
-      <w:r>
-        <w:rPr>
-          <w:lang w:val="en-US"/>
-        </w:rPr>
-        <w:t>WHERE {</w:t>
-      </w:r>
-    </w:p>
-    <w:p>
-      <w:pPr>
-        <w:spacing w:after="0"/>
-        <w:rPr>
-          <w:lang w:val="en-US"/>
-        </w:rPr>
-      </w:pPr>
-      <w:r>
-        <w:rPr>
-          <w:lang w:val="en-US"/>
-        </w:rPr>
         <w:t xml:space="preserve">          ?protein a </w:t>
       </w:r>
       <w:proofErr w:type="spellStart"/>
@@ -6168,15 +6069,35 @@
           <w:color w:val="70AD47" w:themeColor="accent6"/>
           <w:lang w:val="en-US"/>
         </w:rPr>
-        <w:t>I asked for all the predicates and got a list of more than 200, but none of them had a result when I asked for the predicates</w:t>
-      </w:r>
-      <w:r>
-        <w:rPr>
-          <w:color w:val="70AD47" w:themeColor="accent6"/>
-          <w:lang w:val="en-US"/>
-        </w:rPr>
-        <w:t>.</w:t>
-      </w:r>
+        <w:t>I asked for all the predicates and got a list of more than 200, but none of them had a result when I asked for the predicates.</w:t>
+      </w:r>
+    </w:p>
+    <w:p>
+      <w:pPr>
+        <w:spacing w:after="0"/>
+        <w:rPr>
+          <w:color w:val="70AD47" w:themeColor="accent6"/>
+          <w:lang w:val="en-US"/>
+        </w:rPr>
+      </w:pPr>
+    </w:p>
+    <w:p>
+      <w:pPr>
+        <w:spacing w:after="0"/>
+        <w:rPr>
+          <w:color w:val="70AD47" w:themeColor="accent6"/>
+          <w:lang w:val="en-US"/>
+        </w:rPr>
+      </w:pPr>
+    </w:p>
+    <w:p>
+      <w:pPr>
+        <w:spacing w:after="0"/>
+        <w:rPr>
+          <w:color w:val="70AD47" w:themeColor="accent6"/>
+          <w:lang w:val="en-US"/>
+        </w:rPr>
+      </w:pPr>
     </w:p>
     <w:p>
       <w:pPr>
@@ -6215,495 +6136,252 @@
           <w:lang w:val="en-US"/>
         </w:rPr>
       </w:pPr>
+    </w:p>
+    <w:p>
+      <w:pPr>
+        <w:spacing w:after="0"/>
+        <w:rPr>
+          <w:color w:val="70AD47" w:themeColor="accent6"/>
+          <w:lang w:val="en-US"/>
+        </w:rPr>
+      </w:pPr>
+      <w:hyperlink r:id="rId14" w:tgtFrame="_blank" w:history="1">
+        <w:r>
+          <w:rPr>
+            <w:color w:val="70AD47" w:themeColor="accent6"/>
+            <w:lang w:val="en-US"/>
+          </w:rPr>
+          <w:t>Loo</w:t>
+        </w:r>
+      </w:hyperlink>
+      <w:r>
+        <w:rPr>
+          <w:color w:val="70AD47" w:themeColor="accent6"/>
+          <w:lang w:val="en-US"/>
+        </w:rPr>
+        <w:t xml:space="preserve">king at the link you sent us by email </w:t>
+      </w:r>
+    </w:p>
+    <w:p>
+      <w:pPr>
+        <w:spacing w:after="0"/>
+        <w:rPr>
+          <w:color w:val="70AD47" w:themeColor="accent6"/>
+          <w:lang w:val="en-US"/>
+        </w:rPr>
+      </w:pPr>
+      <w:r>
+        <w:rPr>
+          <w:color w:val="70AD47" w:themeColor="accent6"/>
+          <w:lang w:val="en-US"/>
+        </w:rPr>
+        <w:t>(</w:t>
+      </w:r>
+      <w:hyperlink r:id="rId15" w:history="1">
+        <w:r>
+          <w:rPr>
+            <w:color w:val="70AD47" w:themeColor="accent6"/>
+            <w:lang w:val="en-US"/>
+          </w:rPr>
+          <w:t>https://www.ebi.ac.uk/rdf/services/describe?uri=http://rdf.ebi.ac.uk/resource/ensembl/AT3G54340</w:t>
+        </w:r>
+      </w:hyperlink>
+      <w:r>
+        <w:rPr>
+          <w:color w:val="70AD47" w:themeColor="accent6"/>
+          <w:lang w:val="en-US"/>
+        </w:rPr>
+        <w:t>)</w:t>
+      </w:r>
+    </w:p>
+    <w:p>
+      <w:pPr>
+        <w:spacing w:after="0"/>
+        <w:rPr>
+          <w:color w:val="70AD47" w:themeColor="accent6"/>
+          <w:lang w:val="en-US"/>
+        </w:rPr>
+      </w:pPr>
+      <w:r>
+        <w:rPr>
+          <w:color w:val="70AD47" w:themeColor="accent6"/>
+          <w:lang w:val="en-US"/>
+        </w:rPr>
+        <w:t>I wrote this query</w:t>
+      </w:r>
+    </w:p>
+    <w:p>
+      <w:pPr>
+        <w:spacing w:after="0"/>
+        <w:rPr>
+          <w:color w:val="70AD47" w:themeColor="accent6"/>
+          <w:lang w:val="en-US"/>
+        </w:rPr>
+      </w:pPr>
+    </w:p>
+    <w:p>
+      <w:pPr>
+        <w:spacing w:after="0"/>
+        <w:rPr>
+          <w:lang w:val="en-US"/>
+        </w:rPr>
+      </w:pPr>
+      <w:bookmarkStart w:id="1" w:name="_Hlk27523903"/>
+      <w:bookmarkStart w:id="2" w:name="_GoBack"/>
+      <w:r>
+        <w:rPr>
+          <w:lang w:val="en-US"/>
+        </w:rPr>
+        <w:t>SELECT distinct ?s</w:t>
+      </w:r>
+    </w:p>
+    <w:p>
+      <w:pPr>
+        <w:spacing w:after="0"/>
+        <w:rPr>
+          <w:lang w:val="en-US"/>
+        </w:rPr>
+      </w:pPr>
+      <w:r>
+        <w:rPr>
+          <w:lang w:val="en-US"/>
+        </w:rPr>
+        <w:t>FROM &lt;http://rdf.ebi.ac.uk/dataset/expressionatlas&gt;</w:t>
+      </w:r>
+    </w:p>
+    <w:p>
+      <w:pPr>
+        <w:spacing w:after="0"/>
+        <w:rPr>
+          <w:lang w:val="en-US"/>
+        </w:rPr>
+      </w:pPr>
+      <w:r>
+        <w:rPr>
+          <w:lang w:val="en-US"/>
+        </w:rPr>
+        <w:t xml:space="preserve">WHERE {            </w:t>
+      </w:r>
+    </w:p>
+    <w:p>
+      <w:pPr>
+        <w:spacing w:after="0"/>
+        <w:rPr>
+          <w:lang w:val="en-US"/>
+        </w:rPr>
+      </w:pPr>
+      <w:r>
+        <w:rPr>
+          <w:lang w:val="en-US"/>
+        </w:rPr>
+        <w:t xml:space="preserve"> ?s </w:t>
+      </w:r>
+      <w:proofErr w:type="gramStart"/>
+      <w:r>
+        <w:rPr>
+          <w:lang w:val="en-US"/>
+        </w:rPr>
+        <w:t>a</w:t>
+      </w:r>
+      <w:proofErr w:type="gramEnd"/>
+      <w:r>
+        <w:rPr>
+          <w:lang w:val="en-US"/>
+        </w:rPr>
+        <w:t xml:space="preserve"> </w:t>
+      </w:r>
+      <w:proofErr w:type="spellStart"/>
+      <w:r>
+        <w:rPr>
+          <w:lang w:val="en-US"/>
+        </w:rPr>
+        <w:t>atlasterms:EnsemblDatabaseReference</w:t>
+      </w:r>
+      <w:proofErr w:type="spellEnd"/>
+      <w:r>
+        <w:rPr>
+          <w:lang w:val="en-US"/>
+        </w:rPr>
+        <w:t>;</w:t>
+      </w:r>
+    </w:p>
+    <w:p>
+      <w:pPr>
+        <w:spacing w:after="0"/>
+        <w:rPr>
+          <w:lang w:val="en-US"/>
+        </w:rPr>
+      </w:pPr>
+      <w:r>
+        <w:rPr>
+          <w:lang w:val="en-US"/>
+        </w:rPr>
+        <w:t xml:space="preserve">      </w:t>
+      </w:r>
+      <w:proofErr w:type="spellStart"/>
+      <w:r>
+        <w:rPr>
+          <w:lang w:val="en-US"/>
+        </w:rPr>
+        <w:t>rdfs:label</w:t>
+      </w:r>
+      <w:proofErr w:type="spellEnd"/>
+      <w:r>
+        <w:rPr>
+          <w:lang w:val="en-US"/>
+        </w:rPr>
+        <w:t xml:space="preserve"> "AP3"</w:t>
+      </w:r>
+    </w:p>
+    <w:p>
+      <w:pPr>
+        <w:spacing w:after="0"/>
+        <w:rPr>
+          <w:lang w:val="en-US"/>
+        </w:rPr>
+      </w:pPr>
+      <w:r>
+        <w:rPr>
+          <w:lang w:val="en-US"/>
+        </w:rPr>
+        <w:t>}</w:t>
+      </w:r>
+    </w:p>
+    <w:p>
+      <w:pPr>
+        <w:spacing w:after="0"/>
+        <w:rPr>
+          <w:lang w:val="en-US"/>
+        </w:rPr>
+      </w:pPr>
+    </w:p>
+    <w:p>
+      <w:pPr>
+        <w:spacing w:after="0"/>
+        <w:rPr>
+          <w:lang w:val="en-US"/>
+        </w:rPr>
+      </w:pPr>
+      <w:r>
+        <w:rPr>
+          <w:color w:val="70AD47" w:themeColor="accent6"/>
+          <w:lang w:val="en-US"/>
+        </w:rPr>
+        <w:t>http://rdf.ebi.ac.uk/resource/ensembl/AT3G54340</w:t>
+      </w:r>
       <w:r>
         <w:rPr>
           <w:lang w:val="en-US"/>
         </w:rPr>
         <w:br/>
       </w:r>
+      <w:bookmarkEnd w:id="1"/>
+      <w:bookmarkEnd w:id="2"/>
       <w:r>
         <w:rPr>
           <w:lang w:val="en-US"/>
         </w:rPr>
         <w:br/>
-      </w:r>
-      <w:r>
-        <w:rPr>
-          <w:lang w:val="en-US"/>
-        </w:rPr>
-        <w:t>SELECT ?description</w:t>
-      </w:r>
-    </w:p>
-    <w:p>
-      <w:pPr>
-        <w:spacing w:after="0"/>
-        <w:rPr>
-          <w:lang w:val="en-US"/>
-        </w:rPr>
-      </w:pPr>
-      <w:r>
-        <w:rPr>
-          <w:lang w:val="en-US"/>
-        </w:rPr>
-        <w:t>WHERE</w:t>
-      </w:r>
-    </w:p>
-    <w:p>
-      <w:pPr>
-        <w:spacing w:after="0"/>
-        <w:rPr>
-          <w:lang w:val="en-US"/>
-        </w:rPr>
-      </w:pPr>
-      <w:r>
-        <w:rPr>
-          <w:lang w:val="en-US"/>
-        </w:rPr>
-        <w:t>{</w:t>
-      </w:r>
-    </w:p>
-    <w:p>
-      <w:pPr>
-        <w:spacing w:after="0"/>
-        <w:rPr>
-          <w:lang w:val="en-US"/>
-        </w:rPr>
-      </w:pPr>
-      <w:r>
-        <w:rPr>
-          <w:lang w:val="en-US"/>
-        </w:rPr>
-        <w:t xml:space="preserve">    ?experiment </w:t>
-      </w:r>
-      <w:proofErr w:type="spellStart"/>
-      <w:r>
-        <w:rPr>
-          <w:lang w:val="en-US"/>
-        </w:rPr>
-        <w:t>atlasterms:hasAnalysis</w:t>
-      </w:r>
-      <w:proofErr w:type="spellEnd"/>
-      <w:r>
-        <w:rPr>
-          <w:lang w:val="en-US"/>
-        </w:rPr>
-        <w:t xml:space="preserve"> ?analysis ;</w:t>
-      </w:r>
-    </w:p>
-    <w:p>
-      <w:pPr>
-        <w:spacing w:after="0"/>
-        <w:rPr>
-          <w:lang w:val="en-US"/>
-        </w:rPr>
-      </w:pPr>
-      <w:r>
-        <w:rPr>
-          <w:lang w:val="en-US"/>
-        </w:rPr>
-        <w:t xml:space="preserve">  </w:t>
-      </w:r>
-      <w:r>
-        <w:rPr>
-          <w:lang w:val="en-US"/>
-        </w:rPr>
-        <w:tab/>
-        <w:t xml:space="preserve">            </w:t>
-      </w:r>
-      <w:proofErr w:type="spellStart"/>
-      <w:r>
-        <w:rPr>
-          <w:lang w:val="en-US"/>
-        </w:rPr>
-        <w:t>dcterms:description</w:t>
-      </w:r>
-      <w:proofErr w:type="spellEnd"/>
-      <w:r>
-        <w:rPr>
-          <w:lang w:val="en-US"/>
-        </w:rPr>
-        <w:t xml:space="preserve"> ?description . </w:t>
-      </w:r>
-    </w:p>
-    <w:p>
-      <w:pPr>
-        <w:spacing w:after="0"/>
-        <w:rPr>
-          <w:lang w:val="en-US"/>
-        </w:rPr>
-      </w:pPr>
-      <w:r>
-        <w:rPr>
-          <w:lang w:val="en-US"/>
-        </w:rPr>
-        <w:t xml:space="preserve">  </w:t>
-      </w:r>
-      <w:r>
-        <w:rPr>
-          <w:lang w:val="en-US"/>
-        </w:rPr>
-        <w:tab/>
-        <w:t xml:space="preserve">?analysis </w:t>
-      </w:r>
-      <w:proofErr w:type="spellStart"/>
-      <w:r>
-        <w:rPr>
-          <w:lang w:val="en-US"/>
-        </w:rPr>
-        <w:t>atlasterms:hasExpressionValue</w:t>
-      </w:r>
-      <w:proofErr w:type="spellEnd"/>
-      <w:r>
-        <w:rPr>
-          <w:lang w:val="en-US"/>
-        </w:rPr>
-        <w:t xml:space="preserve"> ?expression .</w:t>
-      </w:r>
-    </w:p>
-    <w:p>
-      <w:pPr>
-        <w:spacing w:after="0"/>
-        <w:rPr>
-          <w:lang w:val="en-US"/>
-        </w:rPr>
-      </w:pPr>
-      <w:r>
-        <w:rPr>
-          <w:lang w:val="en-US"/>
-        </w:rPr>
-        <w:t xml:space="preserve">  </w:t>
-      </w:r>
-      <w:r>
-        <w:rPr>
-          <w:lang w:val="en-US"/>
-        </w:rPr>
-        <w:tab/>
-        <w:t xml:space="preserve">?expression </w:t>
-      </w:r>
-      <w:proofErr w:type="spellStart"/>
-      <w:r>
-        <w:rPr>
-          <w:lang w:val="en-US"/>
-        </w:rPr>
-        <w:t>atlasterms:isMeasurementOf</w:t>
-      </w:r>
-      <w:proofErr w:type="spellEnd"/>
-      <w:r>
-        <w:rPr>
-          <w:lang w:val="en-US"/>
-        </w:rPr>
-        <w:t xml:space="preserve"> ?probe ;</w:t>
-      </w:r>
-    </w:p>
-    <w:p>
-      <w:pPr>
-        <w:spacing w:after="0"/>
-        <w:rPr>
-          <w:lang w:val="en-US"/>
-        </w:rPr>
-      </w:pPr>
-      <w:r>
-        <w:rPr>
-          <w:lang w:val="en-US"/>
-        </w:rPr>
-        <w:t xml:space="preserve">  </w:t>
-      </w:r>
-      <w:r>
-        <w:rPr>
-          <w:lang w:val="en-US"/>
-        </w:rPr>
-        <w:tab/>
-        <w:t xml:space="preserve"> </w:t>
-      </w:r>
-      <w:r>
-        <w:rPr>
-          <w:lang w:val="en-US"/>
-        </w:rPr>
-        <w:tab/>
-      </w:r>
-      <w:r>
-        <w:rPr>
-          <w:lang w:val="en-US"/>
-        </w:rPr>
-        <w:tab/>
-      </w:r>
-      <w:r>
-        <w:rPr>
-          <w:lang w:val="en-US"/>
-        </w:rPr>
-        <w:tab/>
-        <w:t xml:space="preserve"> sio:SIO_000300 ?value .</w:t>
-      </w:r>
-    </w:p>
-    <w:p>
-      <w:pPr>
-        <w:spacing w:after="0"/>
-        <w:rPr>
-          <w:lang w:val="en-US"/>
-        </w:rPr>
-      </w:pPr>
-      <w:r>
-        <w:rPr>
-          <w:lang w:val="en-US"/>
-        </w:rPr>
-        <w:t xml:space="preserve">  </w:t>
-      </w:r>
-      <w:r>
-        <w:rPr>
-          <w:lang w:val="en-US"/>
-        </w:rPr>
-        <w:tab/>
-      </w:r>
-      <w:r>
-        <w:rPr>
-          <w:lang w:val="en-US"/>
-        </w:rPr>
-        <w:tab/>
-        <w:t>FILTER REGEX(?value, 'DOWN') .</w:t>
-      </w:r>
-    </w:p>
-    <w:p>
-      <w:pPr>
-        <w:spacing w:after="0"/>
-        <w:rPr>
-          <w:lang w:val="en-US"/>
-        </w:rPr>
-      </w:pPr>
-      <w:r>
-        <w:rPr>
-          <w:lang w:val="en-US"/>
-        </w:rPr>
-        <w:t xml:space="preserve">  </w:t>
-      </w:r>
-      <w:r>
-        <w:rPr>
-          <w:lang w:val="en-US"/>
-        </w:rPr>
-        <w:tab/>
-        <w:t xml:space="preserve">?probe </w:t>
-      </w:r>
-      <w:proofErr w:type="spellStart"/>
-      <w:r>
-        <w:rPr>
-          <w:lang w:val="en-US"/>
-        </w:rPr>
-        <w:t>atlasterms:dbXref</w:t>
-      </w:r>
-      <w:proofErr w:type="spellEnd"/>
-      <w:r>
-        <w:rPr>
-          <w:lang w:val="en-US"/>
-        </w:rPr>
-        <w:t xml:space="preserve"> ?protein .  </w:t>
-      </w:r>
-    </w:p>
-    <w:p>
-      <w:pPr>
-        <w:spacing w:after="0"/>
-        <w:rPr>
-          <w:lang w:val="en-US"/>
-        </w:rPr>
-      </w:pPr>
-      <w:r>
-        <w:rPr>
-          <w:lang w:val="en-US"/>
-        </w:rPr>
-        <w:t xml:space="preserve">  </w:t>
-      </w:r>
-      <w:r>
-        <w:rPr>
-          <w:lang w:val="en-US"/>
-        </w:rPr>
-        <w:tab/>
-      </w:r>
-    </w:p>
-    <w:p>
-      <w:pPr>
-        <w:spacing w:after="0"/>
-        <w:rPr>
-          <w:lang w:val="en-US"/>
-        </w:rPr>
-      </w:pPr>
-      <w:r>
-        <w:rPr>
-          <w:lang w:val="en-US"/>
-        </w:rPr>
-        <w:t xml:space="preserve">  </w:t>
-      </w:r>
-      <w:r>
-        <w:rPr>
-          <w:lang w:val="en-US"/>
-        </w:rPr>
-        <w:tab/>
-        <w:t xml:space="preserve">SERVICE &lt;http://sparql.uniprot.org/sparql&gt; </w:t>
-      </w:r>
-    </w:p>
-    <w:p>
-      <w:pPr>
-        <w:spacing w:after="0"/>
-        <w:rPr>
-          <w:lang w:val="en-US"/>
-        </w:rPr>
-      </w:pPr>
-      <w:r>
-        <w:rPr>
-          <w:lang w:val="en-US"/>
-        </w:rPr>
-        <w:t xml:space="preserve">      {</w:t>
-      </w:r>
-    </w:p>
-    <w:p>
-      <w:pPr>
-        <w:spacing w:after="0"/>
-        <w:rPr>
-          <w:lang w:val="en-US"/>
-        </w:rPr>
-      </w:pPr>
-      <w:r>
-        <w:rPr>
-          <w:lang w:val="en-US"/>
-        </w:rPr>
-        <w:t xml:space="preserve">          ?protein a </w:t>
-      </w:r>
-      <w:proofErr w:type="spellStart"/>
-      <w:r>
-        <w:rPr>
-          <w:lang w:val="en-US"/>
-        </w:rPr>
-        <w:t>up:Protein</w:t>
-      </w:r>
-      <w:proofErr w:type="spellEnd"/>
-      <w:r>
-        <w:rPr>
-          <w:lang w:val="en-US"/>
-        </w:rPr>
-        <w:t xml:space="preserve"> ;</w:t>
-      </w:r>
-    </w:p>
-    <w:p>
-      <w:pPr>
-        <w:spacing w:after="0"/>
-        <w:rPr>
-          <w:lang w:val="en-US"/>
-        </w:rPr>
-      </w:pPr>
-      <w:r>
-        <w:rPr>
-          <w:lang w:val="en-US"/>
-        </w:rPr>
-        <w:t xml:space="preserve">                   </w:t>
-      </w:r>
-      <w:proofErr w:type="spellStart"/>
-      <w:r>
-        <w:rPr>
-          <w:lang w:val="en-US"/>
-        </w:rPr>
-        <w:t>up:organism</w:t>
-      </w:r>
-      <w:proofErr w:type="spellEnd"/>
-      <w:r>
-        <w:rPr>
-          <w:lang w:val="en-US"/>
-        </w:rPr>
-        <w:t xml:space="preserve"> taxon:3702 ;</w:t>
-      </w:r>
-    </w:p>
-    <w:p>
-      <w:pPr>
-        <w:spacing w:after="0"/>
-        <w:rPr>
-          <w:lang w:val="en-US"/>
-        </w:rPr>
-      </w:pPr>
-      <w:r>
-        <w:rPr>
-          <w:lang w:val="en-US"/>
-        </w:rPr>
-        <w:t xml:space="preserve">                   </w:t>
-      </w:r>
-      <w:proofErr w:type="spellStart"/>
-      <w:r>
-        <w:rPr>
-          <w:lang w:val="en-US"/>
-        </w:rPr>
-        <w:t>up:recommendedName</w:t>
-      </w:r>
-      <w:proofErr w:type="spellEnd"/>
-      <w:r>
-        <w:rPr>
-          <w:lang w:val="en-US"/>
-        </w:rPr>
-        <w:t xml:space="preserve"> ?name .</w:t>
-      </w:r>
-    </w:p>
-    <w:p>
-      <w:pPr>
-        <w:spacing w:after="0"/>
-        <w:rPr>
-          <w:lang w:val="en-US"/>
-        </w:rPr>
-      </w:pPr>
-      <w:r>
-        <w:rPr>
-          <w:lang w:val="en-US"/>
-        </w:rPr>
-        <w:t xml:space="preserve">          ?name </w:t>
-      </w:r>
-      <w:proofErr w:type="spellStart"/>
-      <w:r>
-        <w:rPr>
-          <w:lang w:val="en-US"/>
-        </w:rPr>
-        <w:t>up:fullName</w:t>
-      </w:r>
-      <w:proofErr w:type="spellEnd"/>
-      <w:r>
-        <w:rPr>
-          <w:lang w:val="en-US"/>
-        </w:rPr>
-        <w:t xml:space="preserve"> ?full .</w:t>
-      </w:r>
-    </w:p>
-    <w:p>
-      <w:pPr>
-        <w:spacing w:after="0"/>
-        <w:rPr>
-          <w:lang w:val="en-US"/>
-        </w:rPr>
-      </w:pPr>
-      <w:r>
-        <w:rPr>
-          <w:lang w:val="en-US"/>
-        </w:rPr>
-        <w:t xml:space="preserve">          FILTER REGEX( ?full, 'APETALA 3') .</w:t>
-      </w:r>
-    </w:p>
-    <w:p>
-      <w:pPr>
-        <w:spacing w:after="0"/>
-        <w:rPr>
-          <w:lang w:val="en-US"/>
-        </w:rPr>
-      </w:pPr>
-      <w:r>
-        <w:rPr>
-          <w:lang w:val="en-US"/>
-        </w:rPr>
-        <w:t xml:space="preserve">      }</w:t>
-      </w:r>
-    </w:p>
-    <w:p>
-      <w:pPr>
-        <w:spacing w:after="0"/>
-        <w:rPr>
-          <w:lang w:val="en-US"/>
-        </w:rPr>
-      </w:pPr>
-      <w:r>
-        <w:rPr>
-          <w:lang w:val="en-US"/>
-        </w:rPr>
-        <w:t>}</w:t>
       </w:r>
     </w:p>
     <w:p>
@@ -6890,7 +6568,7 @@
           <w:lang w:val="en-US"/>
         </w:rPr>
       </w:pPr>
-      <w:hyperlink r:id="rId14" w:history="1">
+      <w:hyperlink r:id="rId16" w:history="1">
         <w:r>
           <w:rPr>
             <w:color w:val="70AD47" w:themeColor="accent6"/>
@@ -7329,7 +7007,7 @@
           <w:lang w:val="en-US"/>
         </w:rPr>
       </w:pPr>
-      <w:hyperlink r:id="rId15" w:history="1">
+      <w:hyperlink r:id="rId17" w:history="1">
         <w:r>
           <w:rPr>
             <w:color w:val="70AD47" w:themeColor="accent6"/>
@@ -7348,7 +7026,7 @@
           <w:lang w:val="en-US"/>
         </w:rPr>
       </w:pPr>
-      <w:hyperlink r:id="rId16" w:history="1">
+      <w:hyperlink r:id="rId18" w:history="1">
         <w:r>
           <w:rPr>
             <w:color w:val="70AD47" w:themeColor="accent6"/>
@@ -7367,7 +7045,7 @@
           <w:lang w:val="en-US"/>
         </w:rPr>
       </w:pPr>
-      <w:hyperlink r:id="rId17" w:history="1">
+      <w:hyperlink r:id="rId19" w:history="1">
         <w:r>
           <w:rPr>
             <w:color w:val="70AD47" w:themeColor="accent6"/>
@@ -9000,7 +8678,7 @@
                     <pic:cNvPicPr/>
                   </pic:nvPicPr>
                   <pic:blipFill rotWithShape="1">
-                    <a:blip r:embed="rId18"/>
+                    <a:blip r:embed="rId20"/>
                     <a:srcRect l="-282" t="20569" r="52022" b="5685"/>
                     <a:stretch/>
                   </pic:blipFill>
@@ -9302,14 +8980,7 @@
           <w:color w:val="70AD47" w:themeColor="accent6"/>
           <w:lang w:val="en-US"/>
         </w:rPr>
-        <w:t xml:space="preserve"> (</w:t>
-      </w:r>
-      <w:r>
-        <w:rPr>
-          <w:color w:val="70AD47" w:themeColor="accent6"/>
-          <w:lang w:val="en-US"/>
-        </w:rPr>
-        <w:t>I change ?</w:t>
+        <w:t xml:space="preserve"> (I change ?</w:t>
       </w:r>
       <w:proofErr w:type="spellStart"/>
       <w:r>
@@ -9333,29 +9004,15 @@
           <w:color w:val="70AD47" w:themeColor="accent6"/>
           <w:lang w:val="en-US"/>
         </w:rPr>
-        <w:t>up:</w:t>
-      </w:r>
-      <w:r>
-        <w:rPr>
-          <w:color w:val="70AD47" w:themeColor="accent6"/>
-          <w:lang w:val="en-US"/>
-        </w:rPr>
-        <w:t>annotation</w:t>
-      </w:r>
-      <w:proofErr w:type="spellEnd"/>
-      <w:r>
-        <w:rPr>
-          <w:color w:val="70AD47" w:themeColor="accent6"/>
-          <w:lang w:val="en-US"/>
-        </w:rPr>
-        <w:t xml:space="preserve"> and ?o to ?</w:t>
-      </w:r>
-      <w:r>
-        <w:rPr>
-          <w:color w:val="70AD47" w:themeColor="accent6"/>
-          <w:lang w:val="en-US"/>
-        </w:rPr>
-        <w:t>annotation)</w:t>
+        <w:t>up:annotation</w:t>
+      </w:r>
+      <w:proofErr w:type="spellEnd"/>
+      <w:r>
+        <w:rPr>
+          <w:color w:val="70AD47" w:themeColor="accent6"/>
+          <w:lang w:val="en-US"/>
+        </w:rPr>
+        <w:t xml:space="preserve"> and ?o to ?annotation)</w:t>
       </w:r>
     </w:p>
     <w:p>
@@ -9702,14 +9359,7 @@
           <w:color w:val="70AD47" w:themeColor="accent6"/>
           <w:lang w:val="en-US"/>
         </w:rPr>
-        <w:t xml:space="preserve"> (</w:t>
-      </w:r>
-      <w:r>
-        <w:rPr>
-          <w:color w:val="70AD47" w:themeColor="accent6"/>
-          <w:lang w:val="en-US"/>
-        </w:rPr>
-        <w:t>I change ?</w:t>
+        <w:t xml:space="preserve"> (I change ?</w:t>
       </w:r>
       <w:proofErr w:type="spellStart"/>
       <w:r>
@@ -9733,29 +9383,15 @@
           <w:color w:val="70AD47" w:themeColor="accent6"/>
           <w:lang w:val="en-US"/>
         </w:rPr>
-        <w:t>up:</w:t>
-      </w:r>
-      <w:r>
-        <w:rPr>
-          <w:color w:val="70AD47" w:themeColor="accent6"/>
-          <w:lang w:val="en-US"/>
-        </w:rPr>
-        <w:t>prefLabel</w:t>
-      </w:r>
-      <w:proofErr w:type="spellEnd"/>
-      <w:r>
-        <w:rPr>
-          <w:color w:val="70AD47" w:themeColor="accent6"/>
-          <w:lang w:val="en-US"/>
-        </w:rPr>
-        <w:t xml:space="preserve"> and ?o to ?</w:t>
-      </w:r>
-      <w:r>
-        <w:rPr>
-          <w:color w:val="70AD47" w:themeColor="accent6"/>
-          <w:lang w:val="en-US"/>
-        </w:rPr>
-        <w:t>name (the label of the gene is its gene name)</w:t>
+        <w:t>up:prefLabel</w:t>
+      </w:r>
+      <w:proofErr w:type="spellEnd"/>
+      <w:r>
+        <w:rPr>
+          <w:color w:val="70AD47" w:themeColor="accent6"/>
+          <w:lang w:val="en-US"/>
+        </w:rPr>
+        <w:t xml:space="preserve"> and ?o to ?name (the label of the gene is its gene name)</w:t>
       </w:r>
     </w:p>
     <w:p>
@@ -10160,14 +9796,7 @@
           <w:color w:val="70AD47" w:themeColor="accent6"/>
           <w:lang w:val="en-US"/>
         </w:rPr>
-        <w:t>http://purl.uniprot.org/core/Function_Annotation</w:t>
-      </w:r>
-      <w:r>
-        <w:rPr>
-          <w:color w:val="70AD47" w:themeColor="accent6"/>
-          <w:lang w:val="en-US"/>
-        </w:rPr>
-        <w:t xml:space="preserve"> (Chan</w:t>
+        <w:t>http://purl.uniprot.org/core/Function_Annotation (Chan</w:t>
       </w:r>
       <w:r>
         <w:rPr>
@@ -10573,7 +10202,7 @@
                     <pic:cNvPicPr/>
                   </pic:nvPicPr>
                   <pic:blipFill>
-                    <a:blip r:embed="rId19" cstate="print">
+                    <a:blip r:embed="rId21" cstate="print">
                       <a:extLst>
                         <a:ext uri="{28A0092B-C50C-407E-A947-70E740481C1C}">
                           <a14:useLocalDpi xmlns:a14="http://schemas.microsoft.com/office/drawing/2010/main" val="0"/>
@@ -11063,15 +10692,14 @@
         </w:rPr>
         <w:t>This is the final query</w:t>
       </w:r>
-      <w:bookmarkStart w:id="1" w:name="_GoBack"/>
-      <w:bookmarkEnd w:id="1"/>
-      <w:r>
-        <w:rPr>
-          <w:color w:val="70AD47" w:themeColor="accent6"/>
-          <w:lang w:val="en-US"/>
-        </w:rPr>
-        <w:br w:type="page"/>
-      </w:r>
+    </w:p>
+    <w:p>
+      <w:pPr>
+        <w:rPr>
+          <w:color w:val="70AD47" w:themeColor="accent6"/>
+          <w:lang w:val="en-US"/>
+        </w:rPr>
+      </w:pPr>
     </w:p>
     <w:p>
       <w:pPr>
@@ -11091,7 +10719,6 @@
           <w:shd w:val="clear" w:color="auto" w:fill="FDFDFD"/>
           <w:lang w:val="en-US"/>
         </w:rPr>
-        <w:lastRenderedPageBreak/>
         <w:t>REACTOME BONUS 2</w:t>
       </w:r>
       <w:r>

</xml_diff>